<commit_message>
update edi3-model-interchange specifications pages
</commit_message>
<xml_diff>
--- a/specs/edi3-model-interchange/develop/edi3-model-interchange-develop.docx
+++ b/specs/edi3-model-interchange/develop/edi3-model-interchange-develop.docx
@@ -537,7 +537,7 @@
       <w:r>
         <w:drawing>
           <wp:inline>
-            <wp:extent cx="5334000" cy="8654778"/>
+            <wp:extent cx="5334000" cy="8489610"/>
             <wp:effectExtent b="0" l="0" r="0" t="0"/>
             <wp:docPr descr="metamodel" title="" id="1" name="Picture"/>
             <a:graphic>
@@ -558,7 +558,7 @@
                   <pic:spPr bwMode="auto">
                     <a:xfrm>
                       <a:off x="0" y="0"/>
-                      <a:ext cx="5334000" cy="8654778"/>
+                      <a:ext cx="5334000" cy="8489610"/>
                     </a:xfrm>
                     <a:prstGeom prst="rect">
                       <a:avLst/>
@@ -612,7 +612,7 @@
       <w:r>
         <w:drawing>
           <wp:inline>
-            <wp:extent cx="5334000" cy="5965242"/>
+            <wp:extent cx="5334000" cy="6546272"/>
             <wp:effectExtent b="0" l="0" r="0" t="0"/>
             <wp:docPr descr="town plan" title="" id="1" name="Picture"/>
             <a:graphic>
@@ -633,7 +633,7 @@
                   <pic:spPr bwMode="auto">
                     <a:xfrm>
                       <a:off x="0" y="0"/>
-                      <a:ext cx="5334000" cy="5965242"/>
+                      <a:ext cx="5334000" cy="6546272"/>
                     </a:xfrm>
                     <a:prstGeom prst="rect">
                       <a:avLst/>
@@ -728,7 +728,7 @@
       <w:r>
         <w:drawing>
           <wp:inline>
-            <wp:extent cx="5334000" cy="3488194"/>
+            <wp:extent cx="5334000" cy="4814161"/>
             <wp:effectExtent b="0" l="0" r="0" t="0"/>
             <wp:docPr descr="domain model" title="" id="1" name="Picture"/>
             <a:graphic>
@@ -749,7 +749,7 @@
                   <pic:spPr bwMode="auto">
                     <a:xfrm>
                       <a:off x="0" y="0"/>
-                      <a:ext cx="5334000" cy="3488194"/>
+                      <a:ext cx="5334000" cy="4814161"/>
                     </a:xfrm>
                     <a:prstGeom prst="rect">
                       <a:avLst/>

</xml_diff>